<commit_message>
fixed figs for final review
</commit_message>
<xml_diff>
--- a/docs/invoices/2024-02-29_INVOICE.docx
+++ b/docs/invoices/2024-02-29_INVOICE.docx
@@ -16,7 +16,7 @@
           <w:szCs w:val="44"/>
         </w:rPr>
         <w:drawing>
-          <wp:anchor distT="0" distB="0" distL="114300" distR="114300" simplePos="0" relativeHeight="251658240" behindDoc="0" locked="0" layoutInCell="1" allowOverlap="1" wp14:anchorId="58BF872B" wp14:editId="166F6059">
+          <wp:anchor distT="0" distB="0" distL="114300" distR="114300" simplePos="0" relativeHeight="251658240" behindDoc="0" locked="0" layoutInCell="1" allowOverlap="1" wp14:anchorId="58BF872B" wp14:editId="2426CB78">
             <wp:simplePos x="0" y="0"/>
             <wp:positionH relativeFrom="column">
               <wp:posOffset>4733925</wp:posOffset>
@@ -548,13 +548,8 @@
               <w:t xml:space="preserve">, </w:t>
             </w:r>
             <w:r>
-              <w:t>2 hours @ $30/</w:t>
-            </w:r>
-            <w:proofErr w:type="spellStart"/>
-            <w:r>
-              <w:t>hr</w:t>
-            </w:r>
-            <w:proofErr w:type="spellEnd"/>
+              <w:t>2 hours @ $30/hr</w:t>
+            </w:r>
           </w:p>
         </w:tc>
         <w:tc>
@@ -585,13 +580,8 @@
           </w:tcPr>
           <w:p>
             <w:r>
-              <w:t>Data analysis, meeting, 3 hours @ $30/</w:t>
-            </w:r>
-            <w:proofErr w:type="spellStart"/>
-            <w:r>
-              <w:t>hr</w:t>
-            </w:r>
-            <w:proofErr w:type="spellEnd"/>
+              <w:t>Data analysis, meeting, 3 hours @ $30/hr</w:t>
+            </w:r>
           </w:p>
         </w:tc>
         <w:tc>
@@ -622,13 +612,8 @@
           </w:tcPr>
           <w:p>
             <w:r>
-              <w:t>Data analysis, 2 hours @ $30/</w:t>
-            </w:r>
-            <w:proofErr w:type="spellStart"/>
-            <w:r>
-              <w:t>hr</w:t>
-            </w:r>
-            <w:proofErr w:type="spellEnd"/>
+              <w:t>Data analysis, 2 hours @ $30/hr</w:t>
+            </w:r>
           </w:p>
         </w:tc>
         <w:tc>
@@ -659,13 +644,8 @@
           </w:tcPr>
           <w:p>
             <w:r>
-              <w:t>Data analysis, 2 hours @ $30/</w:t>
-            </w:r>
-            <w:proofErr w:type="spellStart"/>
-            <w:r>
-              <w:t>hr</w:t>
-            </w:r>
-            <w:proofErr w:type="spellEnd"/>
+              <w:t>Data analysis, 2 hours @ $30/hr</w:t>
+            </w:r>
           </w:p>
         </w:tc>
         <w:tc>
@@ -696,10 +676,7 @@
           </w:tcPr>
           <w:p>
             <w:r>
-              <w:t>Data</w:t>
-            </w:r>
-            <w:r>
-              <w:t xml:space="preserve"> analysis, 2 hours @$30/hr</w:t>
+              <w:t>Data analysis, 2 hours @$30/hr</w:t>
             </w:r>
           </w:p>
         </w:tc>
@@ -766,10 +743,16 @@
               <w:t>Meeting</w:t>
             </w:r>
             <w:r>
-              <w:t xml:space="preserve">, </w:t>
-            </w:r>
-            <w:r>
-              <w:t>1</w:t>
+              <w:t>,</w:t>
+            </w:r>
+            <w:r>
+              <w:t xml:space="preserve"> data analysis,</w:t>
+            </w:r>
+            <w:r>
+              <w:t xml:space="preserve"> </w:t>
+            </w:r>
+            <w:r>
+              <w:t>3</w:t>
             </w:r>
             <w:r>
               <w:t xml:space="preserve"> hours @$30/hr</w:t>
@@ -785,7 +768,7 @@
               <w:t>$</w:t>
             </w:r>
             <w:r>
-              <w:t>30</w:t>
+              <w:t>90</w:t>
             </w:r>
           </w:p>
         </w:tc>

</xml_diff>